<commit_message>
filled lawyers department conclusion with generating date and executor info
</commit_message>
<xml_diff>
--- a/marer/templates/documents/issue_lawyers_conclusion.docx
+++ b/marer/templates/documents/issue_lawyers_conclusion.docx
@@ -150,21 +150,15 @@
               <w:spacing w:before="0" w:after="0"/>
               <w:ind w:left="5670" w:hanging="0"/>
               <w:jc w:val="right"/>
-              <w:rPr>
-                <w:rFonts w:ascii="Times New Roman" w:hAnsi="Times New Roman"/>
-                <w:b/>
+              <w:rPr/>
+            </w:pPr>
+            <w:r>
+              <w:rPr>
+                <w:rFonts w:ascii="Times New Roman" w:hAnsi="Times New Roman"/>
                 <w:b/>
                 <w:i/>
-                <w:i/>
-              </w:rPr>
-            </w:pPr>
-            <w:r>
-              <w:rPr>
-                <w:rFonts w:ascii="Times New Roman" w:hAnsi="Times New Roman"/>
-                <w:b/>
-                <w:i/>
-              </w:rPr>
-              <w:t>Дата</w:t>
+              </w:rPr>
+              <w:t>{date_now}</w:t>
             </w:r>
           </w:p>
         </w:tc>
@@ -204,7 +198,7 @@
             </w:tcBorders>
             <w:shd w:fill="auto" w:val="clear"/>
             <w:tcMar>
-              <w:left w:w="108" w:type="dxa"/>
+              <w:left w:w="103" w:type="dxa"/>
             </w:tcMar>
           </w:tcPr>
           <w:p>
@@ -248,7 +242,7 @@
             </w:tcBorders>
             <w:shd w:fill="auto" w:val="clear"/>
             <w:tcMar>
-              <w:left w:w="108" w:type="dxa"/>
+              <w:left w:w="103" w:type="dxa"/>
             </w:tcMar>
           </w:tcPr>
           <w:p>
@@ -262,35 +256,7 @@
                 <w:rFonts w:ascii="Times New Roman" w:hAnsi="Times New Roman"/>
                 <w:b/>
               </w:rPr>
-              <w:t>Реестровый номер конкурса/аукциона (zak</w:t>
-            </w:r>
-            <w:r>
-              <w:rPr>
-                <w:rFonts w:ascii="Times New Roman" w:hAnsi="Times New Roman"/>
-                <w:b/>
-              </w:rPr>
-              <w:t>u</w:t>
-            </w:r>
-            <w:r>
-              <w:rPr>
-                <w:rFonts w:ascii="Times New Roman" w:hAnsi="Times New Roman"/>
-                <w:b/>
-              </w:rPr>
-              <w:t>pki.</w:t>
-            </w:r>
-            <w:r>
-              <w:rPr>
-                <w:rFonts w:ascii="Times New Roman" w:hAnsi="Times New Roman"/>
-                <w:b/>
-              </w:rPr>
-              <w:t>gov</w:t>
-            </w:r>
-            <w:r>
-              <w:rPr>
-                <w:rFonts w:ascii="Times New Roman" w:hAnsi="Times New Roman"/>
-                <w:b/>
-              </w:rPr>
-              <w:t>.ru)</w:t>
+              <w:t>Реестровый номер конкурса/аукциона (zakupki.gov.ru)</w:t>
             </w:r>
           </w:p>
         </w:tc>
@@ -308,7 +274,7 @@
             </w:tcBorders>
             <w:shd w:fill="auto" w:val="clear"/>
             <w:tcMar>
-              <w:left w:w="108" w:type="dxa"/>
+              <w:left w:w="103" w:type="dxa"/>
             </w:tcMar>
           </w:tcPr>
           <w:p>
@@ -348,7 +314,7 @@
             </w:tcBorders>
             <w:shd w:fill="auto" w:val="clear"/>
             <w:tcMar>
-              <w:left w:w="108" w:type="dxa"/>
+              <w:left w:w="103" w:type="dxa"/>
             </w:tcMar>
           </w:tcPr>
           <w:p>
@@ -380,7 +346,7 @@
             </w:tcBorders>
             <w:shd w:fill="auto" w:val="clear"/>
             <w:tcMar>
-              <w:left w:w="108" w:type="dxa"/>
+              <w:left w:w="103" w:type="dxa"/>
             </w:tcMar>
           </w:tcPr>
           <w:p>
@@ -496,7 +462,7 @@
             </w:tcBorders>
             <w:shd w:fill="auto" w:val="clear"/>
             <w:tcMar>
-              <w:left w:w="108" w:type="dxa"/>
+              <w:left w:w="103" w:type="dxa"/>
             </w:tcMar>
           </w:tcPr>
           <w:p>
@@ -528,7 +494,7 @@
             </w:tcBorders>
             <w:shd w:fill="auto" w:val="clear"/>
             <w:tcMar>
-              <w:left w:w="108" w:type="dxa"/>
+              <w:left w:w="103" w:type="dxa"/>
             </w:tcMar>
           </w:tcPr>
           <w:p>
@@ -584,7 +550,7 @@
             </w:tcBorders>
             <w:shd w:fill="auto" w:val="clear"/>
             <w:tcMar>
-              <w:left w:w="108" w:type="dxa"/>
+              <w:left w:w="103" w:type="dxa"/>
             </w:tcMar>
           </w:tcPr>
           <w:p>
@@ -616,7 +582,7 @@
             </w:tcBorders>
             <w:shd w:fill="auto" w:val="clear"/>
             <w:tcMar>
-              <w:left w:w="108" w:type="dxa"/>
+              <w:left w:w="103" w:type="dxa"/>
             </w:tcMar>
           </w:tcPr>
           <w:p>
@@ -669,7 +635,7 @@
             </w:tcBorders>
             <w:shd w:fill="auto" w:val="clear"/>
             <w:tcMar>
-              <w:left w:w="108" w:type="dxa"/>
+              <w:left w:w="103" w:type="dxa"/>
             </w:tcMar>
           </w:tcPr>
           <w:p>
@@ -709,7 +675,7 @@
             </w:tcBorders>
             <w:shd w:fill="auto" w:val="clear"/>
             <w:tcMar>
-              <w:left w:w="108" w:type="dxa"/>
+              <w:left w:w="103" w:type="dxa"/>
             </w:tcMar>
           </w:tcPr>
           <w:p>
@@ -746,7 +712,7 @@
             </w:tcBorders>
             <w:shd w:fill="auto" w:val="clear"/>
             <w:tcMar>
-              <w:left w:w="108" w:type="dxa"/>
+              <w:left w:w="103" w:type="dxa"/>
             </w:tcMar>
           </w:tcPr>
           <w:p>
@@ -786,7 +752,7 @@
             </w:tcBorders>
             <w:shd w:fill="auto" w:val="clear"/>
             <w:tcMar>
-              <w:left w:w="108" w:type="dxa"/>
+              <w:left w:w="103" w:type="dxa"/>
             </w:tcMar>
           </w:tcPr>
           <w:p>
@@ -827,7 +793,7 @@
             </w:tcBorders>
             <w:shd w:fill="auto" w:val="clear"/>
             <w:tcMar>
-              <w:left w:w="108" w:type="dxa"/>
+              <w:left w:w="103" w:type="dxa"/>
             </w:tcMar>
           </w:tcPr>
           <w:p>
@@ -912,7 +878,7 @@
           <w:rFonts w:ascii="Times New Roman" w:hAnsi="Times New Roman"/>
           <w:b/>
         </w:rPr>
-        <w:t>Должность/</w:t>
+        <w:t xml:space="preserve">{issue.lawyers_executor_role}: </w:t>
       </w:r>
       <w:r>
         <w:rPr>
@@ -920,7 +886,7 @@
           <w:b/>
           <w:i/>
         </w:rPr>
-        <w:t>Подпись/ФИО</w:t>
+        <w:t>{user.last_name} {user.first_name[0]}.{user.middle_name[0]}.</w:t>
       </w:r>
     </w:p>
     <w:p>
@@ -929,8 +895,8 @@
         <w:widowControl/>
         <w:bidi w:val="0"/>
         <w:spacing w:lineRule="auto" w:line="240" w:before="0" w:after="0"/>
-        <w:ind w:left="7654" w:right="57" w:hanging="0"/>
-        <w:jc w:val="center"/>
+        <w:ind w:left="3628" w:right="57" w:hanging="0"/>
+        <w:jc w:val="right"/>
         <w:rPr/>
       </w:pPr>
       <w:r>
@@ -938,7 +904,14 @@
           <w:rFonts w:ascii="Times New Roman" w:hAnsi="Times New Roman"/>
           <w:i/>
         </w:rPr>
-        <w:t>Тел. ________</w:t>
+        <w:t xml:space="preserve">Тел. </w:t>
+      </w:r>
+      <w:r>
+        <w:rPr>
+          <w:rFonts w:ascii="Times New Roman" w:hAnsi="Times New Roman"/>
+          <w:i/>
+        </w:rPr>
+        <w:t>{user.phone}</w:t>
       </w:r>
     </w:p>
     <w:sectPr>
@@ -1281,7 +1254,7 @@
     </w:pPr>
     <w:rPr>
       <w:rFonts w:ascii="Calibri" w:hAnsi="Calibri" w:eastAsia="Calibri" w:cs="Times New Roman" w:asciiTheme="minorHAnsi" w:eastAsiaTheme="minorHAnsi" w:hAnsiTheme="minorHAnsi"/>
-      <w:color w:val="auto"/>
+      <w:color w:val="00000A"/>
       <w:kern w:val="0"/>
       <w:sz w:val="22"/>
       <w:szCs w:val="22"/>

</xml_diff>